<commit_message>
Fonts Folder Change (Pk)
</commit_message>
<xml_diff>
--- a/TheoDoor.docx
+++ b/TheoDoor.docx
@@ -34084,7 +34084,7 @@
                 <w:szCs w:val="26"/>
               </w:rPr>
             </w:pPr>
-            <w:hyperlink r:id="rId673" w:tooltip="The Gospel of Thomas (Scholars)" w:history="1">
+            <w:hyperlink r:id="rId673" w:tooltip="A Translation from the Gnostic Society" w:history="1">
               <w:r>
                 <w:rPr>
                   <w:rStyle w:val="Hyperlink"/>
@@ -34092,7 +34092,27 @@
                   <w:sz w:val="26"/>
                   <w:szCs w:val="26"/>
                 </w:rPr>
-                <w:t>Scholars’ Translation</w:t>
+                <w:t>The Gospel of Thomas</w:t>
+              </w:r>
+              <w:r>
+                <w:rPr>
+                  <w:rStyle w:val="Hyperlink"/>
+                  <w:rFonts w:ascii="Gentium" w:hAnsi="Gentium" w:cs="Gentium"/>
+                  <w:sz w:val="26"/>
+                  <w:szCs w:val="26"/>
+                </w:rPr>
+                <w:br/>
+              </w:r>
+              <w:r>
+                <w:rPr>
+                  <w:rStyle w:val="Hyperlink"/>
+                  <w:rFonts w:ascii="Gentium" w:hAnsi="Gentium" w:cs="Gentium"/>
+                  <w:i/>
+                  <w:iCs/>
+                  <w:sz w:val="22"/>
+                  <w:szCs w:val="22"/>
+                </w:rPr>
+                <w:t>(Thomas O. Lambdin)</w:t>
               </w:r>
             </w:hyperlink>
           </w:p>

</xml_diff>